<commit_message>
first changes to add datatables to queued specials page
</commit_message>
<xml_diff>
--- a/steps.docx
+++ b/steps.docx
@@ -4,6 +4,365 @@
   <w:body>
     <w:p>
       <w:pPr>
+        <w:rPr>
+          <w:lang w:val="en-US"/>
+        </w:rPr>
+      </w:pPr>
+      <w:r>
+        <w:rPr>
+          <w:lang w:val="en-US"/>
+        </w:rPr>
+        <w:t xml:space="preserve">Get a </w:t>
+      </w:r>
+      <w:proofErr w:type="spellStart"/>
+      <w:r>
+        <w:rPr>
+          <w:lang w:val="en-US"/>
+        </w:rPr>
+        <w:t>Bitnami</w:t>
+      </w:r>
+      <w:proofErr w:type="spellEnd"/>
+      <w:r>
+        <w:rPr>
+          <w:lang w:val="en-US"/>
+        </w:rPr>
+        <w:t xml:space="preserve"> LAMP stack</w:t>
+      </w:r>
+    </w:p>
+    <w:p>
+      <w:pPr>
+        <w:rPr>
+          <w:lang w:val="en-US"/>
+        </w:rPr>
+      </w:pPr>
+      <w:r>
+        <w:rPr>
+          <w:lang w:val="en-US"/>
+        </w:rPr>
+        <w:t>Then, disable OPACHE for PHP and PAGESPEED for Apache</w:t>
+      </w:r>
+    </w:p>
+    <w:p>
+      <w:pPr>
+        <w:pStyle w:val="Heading4"/>
+        <w:shd w:val="clear" w:color="auto" w:fill="FFFFFF"/>
+        <w:spacing w:before="180" w:after="150"/>
+        <w:rPr>
+          <w:rFonts w:ascii="Lucida Sans" w:hAnsi="Lucida Sans"/>
+          <w:color w:val="000000"/>
+        </w:rPr>
+      </w:pPr>
+      <w:r>
+        <w:rPr>
+          <w:rFonts w:ascii="Lucida Sans" w:hAnsi="Lucida Sans"/>
+          <w:color w:val="000000"/>
+        </w:rPr>
+        <w:t xml:space="preserve">How to disable </w:t>
+      </w:r>
+      <w:proofErr w:type="spellStart"/>
+      <w:r>
+        <w:rPr>
+          <w:rFonts w:ascii="Lucida Sans" w:hAnsi="Lucida Sans"/>
+          <w:color w:val="000000"/>
+        </w:rPr>
+        <w:t>PageSpeed</w:t>
+      </w:r>
+      <w:proofErr w:type="spellEnd"/>
+      <w:r>
+        <w:rPr>
+          <w:rFonts w:ascii="Lucida Sans" w:hAnsi="Lucida Sans"/>
+          <w:color w:val="000000"/>
+        </w:rPr>
+        <w:t>?</w:t>
+      </w:r>
+    </w:p>
+    <w:p>
+      <w:pPr>
+        <w:pStyle w:val="NormalWeb"/>
+        <w:shd w:val="clear" w:color="auto" w:fill="FFFFFF"/>
+        <w:spacing w:before="180" w:beforeAutospacing="0" w:after="0" w:afterAutospacing="0" w:line="384" w:lineRule="atLeast"/>
+        <w:rPr>
+          <w:rFonts w:ascii="Verdana" w:hAnsi="Verdana"/>
+          <w:color w:val="000000"/>
+          <w:sz w:val="18"/>
+          <w:szCs w:val="18"/>
+        </w:rPr>
+      </w:pPr>
+      <w:r>
+        <w:rPr>
+          <w:rFonts w:ascii="Verdana" w:hAnsi="Verdana"/>
+          <w:color w:val="000000"/>
+          <w:sz w:val="18"/>
+          <w:szCs w:val="18"/>
+        </w:rPr>
+        <w:t xml:space="preserve">To disable </w:t>
+      </w:r>
+      <w:proofErr w:type="spellStart"/>
+      <w:r>
+        <w:rPr>
+          <w:rFonts w:ascii="Verdana" w:hAnsi="Verdana"/>
+          <w:color w:val="000000"/>
+          <w:sz w:val="18"/>
+          <w:szCs w:val="18"/>
+        </w:rPr>
+        <w:t>PageSpeed</w:t>
+      </w:r>
+      <w:proofErr w:type="spellEnd"/>
+      <w:r>
+        <w:rPr>
+          <w:rFonts w:ascii="Verdana" w:hAnsi="Verdana"/>
+          <w:color w:val="000000"/>
+          <w:sz w:val="18"/>
+          <w:szCs w:val="18"/>
+        </w:rPr>
+        <w:t>, you must comment the following lines in the "/</w:t>
+      </w:r>
+      <w:proofErr w:type="spellStart"/>
+      <w:r>
+        <w:rPr>
+          <w:rStyle w:val="Emphasis"/>
+          <w:rFonts w:ascii="Verdana" w:eastAsiaTheme="majorEastAsia" w:hAnsi="Verdana"/>
+          <w:color w:val="000000"/>
+          <w:sz w:val="18"/>
+          <w:szCs w:val="18"/>
+        </w:rPr>
+        <w:t>installdir</w:t>
+      </w:r>
+      <w:proofErr w:type="spellEnd"/>
+      <w:r>
+        <w:rPr>
+          <w:rFonts w:ascii="Verdana" w:hAnsi="Verdana"/>
+          <w:color w:val="000000"/>
+          <w:sz w:val="18"/>
+          <w:szCs w:val="18"/>
+        </w:rPr>
+        <w:t>/apache2/</w:t>
+      </w:r>
+      <w:proofErr w:type="spellStart"/>
+      <w:r>
+        <w:rPr>
+          <w:rFonts w:ascii="Verdana" w:hAnsi="Verdana"/>
+          <w:color w:val="000000"/>
+          <w:sz w:val="18"/>
+          <w:szCs w:val="18"/>
+        </w:rPr>
+        <w:t>conf</w:t>
+      </w:r>
+      <w:proofErr w:type="spellEnd"/>
+      <w:r>
+        <w:rPr>
+          <w:rFonts w:ascii="Verdana" w:hAnsi="Verdana"/>
+          <w:color w:val="000000"/>
+          <w:sz w:val="18"/>
+          <w:szCs w:val="18"/>
+        </w:rPr>
+        <w:t>/</w:t>
+      </w:r>
+      <w:proofErr w:type="spellStart"/>
+      <w:r>
+        <w:rPr>
+          <w:rFonts w:ascii="Verdana" w:hAnsi="Verdana"/>
+          <w:color w:val="000000"/>
+          <w:sz w:val="18"/>
+          <w:szCs w:val="18"/>
+        </w:rPr>
+        <w:t>httpd.conf</w:t>
+      </w:r>
+      <w:proofErr w:type="spellEnd"/>
+      <w:r>
+        <w:rPr>
+          <w:rFonts w:ascii="Verdana" w:hAnsi="Verdana"/>
+          <w:color w:val="000000"/>
+          <w:sz w:val="18"/>
+          <w:szCs w:val="18"/>
+        </w:rPr>
+        <w:t>" file:</w:t>
+      </w:r>
+    </w:p>
+    <w:p>
+      <w:pPr>
+        <w:pStyle w:val="HTMLPreformatted"/>
+        <w:pBdr>
+          <w:left w:val="single" w:sz="24" w:space="12" w:color="AAAAAA"/>
+        </w:pBdr>
+        <w:shd w:val="clear" w:color="auto" w:fill="FEFEFE"/>
+        <w:spacing w:before="180" w:line="384" w:lineRule="atLeast"/>
+        <w:ind w:left="240"/>
+        <w:rPr>
+          <w:color w:val="777777"/>
+        </w:rPr>
+      </w:pPr>
+      <w:r>
+        <w:rPr>
+          <w:color w:val="777777"/>
+        </w:rPr>
+        <w:t xml:space="preserve">Include </w:t>
+      </w:r>
+      <w:proofErr w:type="spellStart"/>
+      <w:r>
+        <w:rPr>
+          <w:color w:val="777777"/>
+        </w:rPr>
+        <w:t>conf</w:t>
+      </w:r>
+      <w:proofErr w:type="spellEnd"/>
+      <w:r>
+        <w:rPr>
+          <w:color w:val="777777"/>
+        </w:rPr>
+        <w:t>/</w:t>
+      </w:r>
+      <w:proofErr w:type="spellStart"/>
+      <w:r>
+        <w:rPr>
+          <w:color w:val="777777"/>
+        </w:rPr>
+        <w:t>pagespeed.conf</w:t>
+      </w:r>
+      <w:proofErr w:type="spellEnd"/>
+    </w:p>
+    <w:p>
+      <w:pPr>
+        <w:pStyle w:val="HTMLPreformatted"/>
+        <w:pBdr>
+          <w:left w:val="single" w:sz="24" w:space="12" w:color="AAAAAA"/>
+        </w:pBdr>
+        <w:shd w:val="clear" w:color="auto" w:fill="FEFEFE"/>
+        <w:spacing w:before="180" w:line="384" w:lineRule="atLeast"/>
+        <w:ind w:left="240"/>
+        <w:rPr>
+          <w:color w:val="777777"/>
+        </w:rPr>
+      </w:pPr>
+      <w:r>
+        <w:rPr>
+          <w:color w:val="777777"/>
+        </w:rPr>
+        <w:t xml:space="preserve">Include </w:t>
+      </w:r>
+      <w:proofErr w:type="spellStart"/>
+      <w:r>
+        <w:rPr>
+          <w:color w:val="777777"/>
+        </w:rPr>
+        <w:t>conf</w:t>
+      </w:r>
+      <w:proofErr w:type="spellEnd"/>
+      <w:r>
+        <w:rPr>
+          <w:color w:val="777777"/>
+        </w:rPr>
+        <w:t>/</w:t>
+      </w:r>
+      <w:proofErr w:type="spellStart"/>
+      <w:r>
+        <w:rPr>
+          <w:color w:val="777777"/>
+        </w:rPr>
+        <w:t>pagespeed_libraries.conf</w:t>
+      </w:r>
+      <w:proofErr w:type="spellEnd"/>
+    </w:p>
+    <w:p>
+      <w:pPr>
+        <w:pStyle w:val="NormalWeb"/>
+        <w:shd w:val="clear" w:color="auto" w:fill="FFFFFF"/>
+        <w:spacing w:before="180" w:beforeAutospacing="0" w:after="0" w:afterAutospacing="0" w:line="384" w:lineRule="atLeast"/>
+        <w:rPr>
+          <w:rFonts w:ascii="Verdana" w:hAnsi="Verdana"/>
+          <w:color w:val="000000"/>
+          <w:sz w:val="18"/>
+          <w:szCs w:val="18"/>
+        </w:rPr>
+      </w:pPr>
+      <w:r>
+        <w:rPr>
+          <w:rFonts w:ascii="Verdana" w:hAnsi="Verdana"/>
+          <w:color w:val="000000"/>
+          <w:sz w:val="18"/>
+          <w:szCs w:val="18"/>
+        </w:rPr>
+        <w:t>Then apache has to be restarted:</w:t>
+      </w:r>
+    </w:p>
+    <w:p>
+      <w:pPr>
+        <w:pStyle w:val="HTMLPreformatted"/>
+        <w:pBdr>
+          <w:left w:val="single" w:sz="24" w:space="12" w:color="AAAAAA"/>
+        </w:pBdr>
+        <w:shd w:val="clear" w:color="auto" w:fill="FEFEFE"/>
+        <w:spacing w:before="180" w:line="384" w:lineRule="atLeast"/>
+        <w:ind w:left="240"/>
+        <w:rPr>
+          <w:color w:val="777777"/>
+        </w:rPr>
+      </w:pPr>
+      <w:r>
+        <w:rPr>
+          <w:color w:val="777777"/>
+        </w:rPr>
+        <w:t xml:space="preserve">$ </w:t>
+      </w:r>
+      <w:proofErr w:type="spellStart"/>
+      <w:proofErr w:type="gramStart"/>
+      <w:r>
+        <w:rPr>
+          <w:color w:val="777777"/>
+        </w:rPr>
+        <w:t>sudo</w:t>
+      </w:r>
+      <w:proofErr w:type="spellEnd"/>
+      <w:proofErr w:type="gramEnd"/>
+      <w:r>
+        <w:rPr>
+          <w:color w:val="777777"/>
+        </w:rPr>
+        <w:t xml:space="preserve"> /installdir/ctlscript.sh restart apache</w:t>
+      </w:r>
+    </w:p>
+    <w:p>
+      <w:pPr>
+        <w:shd w:val="clear" w:color="auto" w:fill="FFFFFF"/>
+        <w:spacing w:line="75" w:lineRule="atLeast"/>
+        <w:rPr>
+          <w:rFonts w:ascii="Lucida Sans" w:hAnsi="Lucida Sans"/>
+          <w:color w:val="000000"/>
+          <w:sz w:val="18"/>
+          <w:szCs w:val="18"/>
+        </w:rPr>
+      </w:pPr>
+      <w:r>
+        <w:rPr>
+          <w:rFonts w:ascii="Lucida Sans" w:hAnsi="Lucida Sans"/>
+          <w:color w:val="000000"/>
+          <w:sz w:val="18"/>
+          <w:szCs w:val="18"/>
+        </w:rPr>
+        <w:t> </w:t>
+      </w:r>
+    </w:p>
+    <w:p>
+      <w:pPr>
+        <w:rPr>
+          <w:rFonts w:asciiTheme="majorHAnsi" w:eastAsiaTheme="majorEastAsia" w:hAnsiTheme="majorHAnsi" w:cstheme="majorBidi"/>
+          <w:color w:val="2E74B5" w:themeColor="accent1" w:themeShade="BF"/>
+          <w:sz w:val="32"/>
+          <w:szCs w:val="32"/>
+          <w:lang w:val="en-US"/>
+        </w:rPr>
+      </w:pPr>
+      <w:bookmarkStart w:id="0" w:name="_GoBack"/>
+      <w:bookmarkEnd w:id="0"/>
+      <w:r>
+        <w:rPr>
+          <w:lang w:val="en-US"/>
+        </w:rPr>
+        <w:br w:type="page"/>
+      </w:r>
+    </w:p>
+    <w:p>
+      <w:pPr>
         <w:pStyle w:val="Heading1"/>
         <w:rPr>
           <w:lang w:val="en-US"/>
@@ -13,6 +372,7 @@
         <w:rPr>
           <w:lang w:val="en-US"/>
         </w:rPr>
+        <w:lastRenderedPageBreak/>
         <w:t>Get the server installed and running</w:t>
       </w:r>
     </w:p>
@@ -1277,8 +1637,6 @@
           <w:lang w:val="en-US"/>
         </w:rPr>
       </w:pPr>
-      <w:bookmarkStart w:id="0" w:name="_GoBack"/>
-      <w:bookmarkEnd w:id="0"/>
     </w:p>
     <w:sectPr>
       <w:pgSz w:w="11906" w:h="16838"/>
@@ -1862,6 +2220,29 @@
       <w:szCs w:val="32"/>
     </w:rPr>
   </w:style>
+  <w:style w:type="paragraph" w:styleId="Heading4">
+    <w:name w:val="heading 4"/>
+    <w:basedOn w:val="Normal"/>
+    <w:next w:val="Normal"/>
+    <w:link w:val="Heading4Char"/>
+    <w:uiPriority w:val="9"/>
+    <w:semiHidden/>
+    <w:unhideWhenUsed/>
+    <w:qFormat/>
+    <w:rsid w:val="0008336C"/>
+    <w:pPr>
+      <w:keepNext/>
+      <w:keepLines/>
+      <w:spacing w:before="40" w:after="0"/>
+      <w:outlineLvl w:val="3"/>
+    </w:pPr>
+    <w:rPr>
+      <w:rFonts w:asciiTheme="majorHAnsi" w:eastAsiaTheme="majorEastAsia" w:hAnsiTheme="majorHAnsi" w:cstheme="majorBidi"/>
+      <w:i/>
+      <w:iCs/>
+      <w:color w:val="2E74B5" w:themeColor="accent1" w:themeShade="BF"/>
+    </w:rPr>
+  </w:style>
   <w:style w:type="character" w:default="1" w:styleId="DefaultParagraphFont">
     <w:name w:val="Default Paragraph Font"/>
     <w:uiPriority w:val="1"/>
@@ -1911,6 +2292,98 @@
       <w:color w:val="2E74B5" w:themeColor="accent1" w:themeShade="BF"/>
       <w:sz w:val="32"/>
       <w:szCs w:val="32"/>
+    </w:rPr>
+  </w:style>
+  <w:style w:type="character" w:customStyle="1" w:styleId="Heading4Char">
+    <w:name w:val="Heading 4 Char"/>
+    <w:basedOn w:val="DefaultParagraphFont"/>
+    <w:link w:val="Heading4"/>
+    <w:uiPriority w:val="9"/>
+    <w:semiHidden/>
+    <w:rsid w:val="0008336C"/>
+    <w:rPr>
+      <w:rFonts w:asciiTheme="majorHAnsi" w:eastAsiaTheme="majorEastAsia" w:hAnsiTheme="majorHAnsi" w:cstheme="majorBidi"/>
+      <w:i/>
+      <w:iCs/>
+      <w:color w:val="2E74B5" w:themeColor="accent1" w:themeShade="BF"/>
+    </w:rPr>
+  </w:style>
+  <w:style w:type="paragraph" w:styleId="NormalWeb">
+    <w:name w:val="Normal (Web)"/>
+    <w:basedOn w:val="Normal"/>
+    <w:uiPriority w:val="99"/>
+    <w:semiHidden/>
+    <w:unhideWhenUsed/>
+    <w:rsid w:val="0008336C"/>
+    <w:pPr>
+      <w:spacing w:before="100" w:beforeAutospacing="1" w:after="100" w:afterAutospacing="1" w:line="240" w:lineRule="auto"/>
+    </w:pPr>
+    <w:rPr>
+      <w:rFonts w:ascii="Times New Roman" w:eastAsia="Times New Roman" w:hAnsi="Times New Roman" w:cs="Times New Roman"/>
+      <w:sz w:val="24"/>
+      <w:szCs w:val="24"/>
+      <w:lang w:eastAsia="en-GB"/>
+    </w:rPr>
+  </w:style>
+  <w:style w:type="character" w:styleId="Emphasis">
+    <w:name w:val="Emphasis"/>
+    <w:basedOn w:val="DefaultParagraphFont"/>
+    <w:uiPriority w:val="20"/>
+    <w:qFormat/>
+    <w:rsid w:val="0008336C"/>
+    <w:rPr>
+      <w:i/>
+      <w:iCs/>
+    </w:rPr>
+  </w:style>
+  <w:style w:type="paragraph" w:styleId="HTMLPreformatted">
+    <w:name w:val="HTML Preformatted"/>
+    <w:basedOn w:val="Normal"/>
+    <w:link w:val="HTMLPreformattedChar"/>
+    <w:uiPriority w:val="99"/>
+    <w:semiHidden/>
+    <w:unhideWhenUsed/>
+    <w:rsid w:val="0008336C"/>
+    <w:pPr>
+      <w:tabs>
+        <w:tab w:val="left" w:pos="916"/>
+        <w:tab w:val="left" w:pos="1832"/>
+        <w:tab w:val="left" w:pos="2748"/>
+        <w:tab w:val="left" w:pos="3664"/>
+        <w:tab w:val="left" w:pos="4580"/>
+        <w:tab w:val="left" w:pos="5496"/>
+        <w:tab w:val="left" w:pos="6412"/>
+        <w:tab w:val="left" w:pos="7328"/>
+        <w:tab w:val="left" w:pos="8244"/>
+        <w:tab w:val="left" w:pos="9160"/>
+        <w:tab w:val="left" w:pos="10076"/>
+        <w:tab w:val="left" w:pos="10992"/>
+        <w:tab w:val="left" w:pos="11908"/>
+        <w:tab w:val="left" w:pos="12824"/>
+        <w:tab w:val="left" w:pos="13740"/>
+        <w:tab w:val="left" w:pos="14656"/>
+      </w:tabs>
+      <w:spacing w:after="0" w:line="240" w:lineRule="auto"/>
+    </w:pPr>
+    <w:rPr>
+      <w:rFonts w:ascii="Courier New" w:eastAsia="Times New Roman" w:hAnsi="Courier New" w:cs="Courier New"/>
+      <w:sz w:val="20"/>
+      <w:szCs w:val="20"/>
+      <w:lang w:eastAsia="en-GB"/>
+    </w:rPr>
+  </w:style>
+  <w:style w:type="character" w:customStyle="1" w:styleId="HTMLPreformattedChar">
+    <w:name w:val="HTML Preformatted Char"/>
+    <w:basedOn w:val="DefaultParagraphFont"/>
+    <w:link w:val="HTMLPreformatted"/>
+    <w:uiPriority w:val="99"/>
+    <w:semiHidden/>
+    <w:rsid w:val="0008336C"/>
+    <w:rPr>
+      <w:rFonts w:ascii="Courier New" w:eastAsia="Times New Roman" w:hAnsi="Courier New" w:cs="Courier New"/>
+      <w:sz w:val="20"/>
+      <w:szCs w:val="20"/>
+      <w:lang w:eastAsia="en-GB"/>
     </w:rPr>
   </w:style>
 </w:styles>

</xml_diff>